<commit_message>
.NET Lab.01 + Lab.02 fix
</commit_message>
<xml_diff>
--- a/semestr.04/.NET/Lab.01/Lab.01.docx
+++ b/semestr.04/.NET/Lab.01/Lab.01.docx
@@ -766,8 +766,6 @@
           <w:szCs w:val="28"/>
         </w:rPr>
       </w:pPr>
-      <w:bookmarkStart w:id="0" w:name="_GoBack"/>
-      <w:bookmarkEnd w:id="0"/>
     </w:p>
     <w:p>
       <w:pPr>
@@ -899,13 +897,12 @@
     <w:p>
       <w:pPr>
         <w:tabs>
-          <w:tab w:val="left" w:pos="-851"/>
+          <w:tab w:val="left" w:pos="0"/>
         </w:tabs>
         <w:autoSpaceDE w:val="0"/>
         <w:autoSpaceDN w:val="0"/>
         <w:adjustRightInd w:val="0"/>
         <w:spacing w:after="0" w:line="240" w:lineRule="auto"/>
-        <w:ind w:left="-851"/>
         <w:jc w:val="center"/>
         <w:rPr>
           <w:rFonts w:ascii="Times New Roman" w:hAnsi="Times New Roman" w:cs="Times New Roman"/>
@@ -927,13 +924,12 @@
     <w:p>
       <w:pPr>
         <w:tabs>
-          <w:tab w:val="left" w:pos="-851"/>
+          <w:tab w:val="left" w:pos="0"/>
         </w:tabs>
         <w:autoSpaceDE w:val="0"/>
         <w:autoSpaceDN w:val="0"/>
         <w:adjustRightInd w:val="0"/>
         <w:spacing w:after="0" w:line="240" w:lineRule="auto"/>
-        <w:ind w:left="-851"/>
         <w:jc w:val="center"/>
         <w:rPr>
           <w:rFonts w:ascii="Times New Roman" w:hAnsi="Times New Roman" w:cs="Times New Roman"/>
@@ -1116,15 +1112,7 @@
           <w:szCs w:val="28"/>
           <w:lang w:val="ru-RU"/>
         </w:rPr>
-        <w:t>вода;</w:t>
-      </w:r>
-      <w:r>
-        <w:rPr>
-          <w:rFonts w:cs="Times New Roman"/>
-          <w:szCs w:val="28"/>
-          <w:lang w:val="ru-RU"/>
-        </w:rPr>
-        <w:t xml:space="preserve"> </w:t>
+        <w:t xml:space="preserve">вода; </w:t>
       </w:r>
       <w:r>
         <w:rPr>
@@ -1197,8 +1185,20 @@
           <w:szCs w:val="28"/>
           <w:lang w:eastAsia="ru-RU"/>
         </w:rPr>
-        <w:t>Вариант № 6</w:t>
-      </w:r>
+        <w:t xml:space="preserve">Вариант № </w:t>
+      </w:r>
+      <w:r>
+        <w:rPr>
+          <w:rFonts w:ascii="Times New Roman" w:eastAsia="Times New Roman" w:hAnsi="Times New Roman" w:cs="Times New Roman"/>
+          <w:color w:val="000000"/>
+          <w:sz w:val="28"/>
+          <w:szCs w:val="28"/>
+          <w:lang w:eastAsia="ru-RU"/>
+        </w:rPr>
+        <w:t>12</w:t>
+      </w:r>
+      <w:bookmarkStart w:id="0" w:name="_GoBack"/>
+      <w:bookmarkEnd w:id="0"/>
     </w:p>
     <w:p>
       <w:pPr>
@@ -5597,6 +5597,7 @@
           <w:sz w:val="16"/>
           <w:szCs w:val="20"/>
           <w:highlight w:val="white"/>
+          <w:lang w:val="en-US"/>
         </w:rPr>
       </w:pPr>
       <w:r>
@@ -5610,7 +5611,7 @@
         </w:rPr>
         <w:t xml:space="preserve">                        </w:t>
       </w:r>
-      <w:proofErr w:type="spellStart"/>
+      <w:proofErr w:type="gramStart"/>
       <w:r>
         <w:rPr>
           <w:rFonts w:ascii="Courier New" w:hAnsi="Courier New" w:cs="Courier New"/>
@@ -5620,32 +5621,35 @@
           <w:sz w:val="16"/>
           <w:szCs w:val="20"/>
           <w:highlight w:val="white"/>
+          <w:lang w:val="en-US"/>
         </w:rPr>
         <w:t>else</w:t>
       </w:r>
-      <w:proofErr w:type="spellEnd"/>
-    </w:p>
-    <w:p>
-      <w:pPr>
-        <w:autoSpaceDE w:val="0"/>
-        <w:autoSpaceDN w:val="0"/>
-        <w:adjustRightInd w:val="0"/>
-        <w:spacing w:after="0" w:line="240" w:lineRule="auto"/>
-        <w:rPr>
-          <w:rFonts w:ascii="Courier New" w:hAnsi="Courier New" w:cs="Courier New"/>
-          <w:color w:val="000000"/>
-          <w:sz w:val="16"/>
-          <w:szCs w:val="20"/>
-          <w:highlight w:val="white"/>
-        </w:rPr>
-      </w:pPr>
-      <w:r>
-        <w:rPr>
-          <w:rFonts w:ascii="Courier New" w:hAnsi="Courier New" w:cs="Courier New"/>
-          <w:color w:val="000000"/>
-          <w:sz w:val="16"/>
-          <w:szCs w:val="20"/>
-          <w:highlight w:val="white"/>
+      <w:proofErr w:type="gramEnd"/>
+    </w:p>
+    <w:p>
+      <w:pPr>
+        <w:autoSpaceDE w:val="0"/>
+        <w:autoSpaceDN w:val="0"/>
+        <w:adjustRightInd w:val="0"/>
+        <w:spacing w:after="0" w:line="240" w:lineRule="auto"/>
+        <w:rPr>
+          <w:rFonts w:ascii="Courier New" w:hAnsi="Courier New" w:cs="Courier New"/>
+          <w:color w:val="000000"/>
+          <w:sz w:val="16"/>
+          <w:szCs w:val="20"/>
+          <w:highlight w:val="white"/>
+          <w:lang w:val="en-US"/>
+        </w:rPr>
+      </w:pPr>
+      <w:r>
+        <w:rPr>
+          <w:rFonts w:ascii="Courier New" w:hAnsi="Courier New" w:cs="Courier New"/>
+          <w:color w:val="000000"/>
+          <w:sz w:val="16"/>
+          <w:szCs w:val="20"/>
+          <w:highlight w:val="white"/>
+          <w:lang w:val="en-US"/>
         </w:rPr>
         <w:t xml:space="preserve">                        </w:t>
       </w:r>
@@ -5658,6 +5662,7 @@
           <w:sz w:val="16"/>
           <w:szCs w:val="20"/>
           <w:highlight w:val="white"/>
+          <w:lang w:val="en-US"/>
         </w:rPr>
         <w:t>{</w:t>
       </w:r>
@@ -5674,15 +5679,17 @@
           <w:sz w:val="16"/>
           <w:szCs w:val="20"/>
           <w:highlight w:val="white"/>
-        </w:rPr>
-      </w:pPr>
-      <w:r>
-        <w:rPr>
-          <w:rFonts w:ascii="Courier New" w:hAnsi="Courier New" w:cs="Courier New"/>
-          <w:color w:val="000000"/>
-          <w:sz w:val="16"/>
-          <w:szCs w:val="20"/>
-          <w:highlight w:val="white"/>
+          <w:lang w:val="en-US"/>
+        </w:rPr>
+      </w:pPr>
+      <w:r>
+        <w:rPr>
+          <w:rFonts w:ascii="Courier New" w:hAnsi="Courier New" w:cs="Courier New"/>
+          <w:color w:val="000000"/>
+          <w:sz w:val="16"/>
+          <w:szCs w:val="20"/>
+          <w:highlight w:val="white"/>
+          <w:lang w:val="en-US"/>
         </w:rPr>
         <w:t xml:space="preserve">                            y </w:t>
       </w:r>
@@ -5695,6 +5702,7 @@
           <w:sz w:val="16"/>
           <w:szCs w:val="20"/>
           <w:highlight w:val="white"/>
+          <w:lang w:val="en-US"/>
         </w:rPr>
         <w:t>+=</w:t>
       </w:r>
@@ -5705,6 +5713,7 @@
           <w:sz w:val="16"/>
           <w:szCs w:val="20"/>
           <w:highlight w:val="white"/>
+          <w:lang w:val="en-US"/>
         </w:rPr>
         <w:t xml:space="preserve"> </w:t>
       </w:r>
@@ -5715,6 +5724,7 @@
           <w:sz w:val="16"/>
           <w:szCs w:val="20"/>
           <w:highlight w:val="white"/>
+          <w:lang w:val="en-US"/>
         </w:rPr>
         <w:t>1</w:t>
       </w:r>
@@ -5727,6 +5737,7 @@
           <w:sz w:val="16"/>
           <w:szCs w:val="20"/>
           <w:highlight w:val="white"/>
+          <w:lang w:val="en-US"/>
         </w:rPr>
         <w:t>;</w:t>
       </w:r>
@@ -5743,15 +5754,17 @@
           <w:sz w:val="16"/>
           <w:szCs w:val="20"/>
           <w:highlight w:val="white"/>
-        </w:rPr>
-      </w:pPr>
-      <w:r>
-        <w:rPr>
-          <w:rFonts w:ascii="Courier New" w:hAnsi="Courier New" w:cs="Courier New"/>
-          <w:color w:val="000000"/>
-          <w:sz w:val="16"/>
-          <w:szCs w:val="20"/>
-          <w:highlight w:val="white"/>
+          <w:lang w:val="en-US"/>
+        </w:rPr>
+      </w:pPr>
+      <w:r>
+        <w:rPr>
+          <w:rFonts w:ascii="Courier New" w:hAnsi="Courier New" w:cs="Courier New"/>
+          <w:color w:val="000000"/>
+          <w:sz w:val="16"/>
+          <w:szCs w:val="20"/>
+          <w:highlight w:val="white"/>
+          <w:lang w:val="en-US"/>
         </w:rPr>
         <w:t xml:space="preserve">                        </w:t>
       </w:r>
@@ -5764,6 +5777,7 @@
           <w:sz w:val="16"/>
           <w:szCs w:val="20"/>
           <w:highlight w:val="white"/>
+          <w:lang w:val="en-US"/>
         </w:rPr>
         <w:t>}</w:t>
       </w:r>
@@ -5780,19 +5794,21 @@
           <w:sz w:val="16"/>
           <w:szCs w:val="20"/>
           <w:highlight w:val="white"/>
-        </w:rPr>
-      </w:pPr>
-      <w:r>
-        <w:rPr>
-          <w:rFonts w:ascii="Courier New" w:hAnsi="Courier New" w:cs="Courier New"/>
-          <w:color w:val="000000"/>
-          <w:sz w:val="16"/>
-          <w:szCs w:val="20"/>
-          <w:highlight w:val="white"/>
+          <w:lang w:val="en-US"/>
+        </w:rPr>
+      </w:pPr>
+      <w:r>
+        <w:rPr>
+          <w:rFonts w:ascii="Courier New" w:hAnsi="Courier New" w:cs="Courier New"/>
+          <w:color w:val="000000"/>
+          <w:sz w:val="16"/>
+          <w:szCs w:val="20"/>
+          <w:highlight w:val="white"/>
+          <w:lang w:val="en-US"/>
         </w:rPr>
         <w:t xml:space="preserve">                        </w:t>
       </w:r>
-      <w:proofErr w:type="spellStart"/>
+      <w:proofErr w:type="gramStart"/>
       <w:r>
         <w:rPr>
           <w:rFonts w:ascii="Courier New" w:hAnsi="Courier New" w:cs="Courier New"/>
@@ -5802,19 +5818,21 @@
           <w:sz w:val="16"/>
           <w:szCs w:val="20"/>
           <w:highlight w:val="white"/>
+          <w:lang w:val="en-US"/>
         </w:rPr>
         <w:t>break</w:t>
       </w:r>
-      <w:proofErr w:type="spellEnd"/>
-      <w:r>
-        <w:rPr>
-          <w:rFonts w:ascii="Courier New" w:hAnsi="Courier New" w:cs="Courier New"/>
-          <w:b/>
-          <w:bCs/>
-          <w:color w:val="000080"/>
-          <w:sz w:val="16"/>
-          <w:szCs w:val="20"/>
-          <w:highlight w:val="white"/>
+      <w:proofErr w:type="gramEnd"/>
+      <w:r>
+        <w:rPr>
+          <w:rFonts w:ascii="Courier New" w:hAnsi="Courier New" w:cs="Courier New"/>
+          <w:b/>
+          <w:bCs/>
+          <w:color w:val="000080"/>
+          <w:sz w:val="16"/>
+          <w:szCs w:val="20"/>
+          <w:highlight w:val="white"/>
+          <w:lang w:val="en-US"/>
         </w:rPr>
         <w:t>;</w:t>
       </w:r>
@@ -5831,19 +5849,21 @@
           <w:sz w:val="16"/>
           <w:szCs w:val="20"/>
           <w:highlight w:val="white"/>
-        </w:rPr>
-      </w:pPr>
-      <w:r>
-        <w:rPr>
-          <w:rFonts w:ascii="Courier New" w:hAnsi="Courier New" w:cs="Courier New"/>
-          <w:color w:val="000000"/>
-          <w:sz w:val="16"/>
-          <w:szCs w:val="20"/>
-          <w:highlight w:val="white"/>
+          <w:lang w:val="en-US"/>
+        </w:rPr>
+      </w:pPr>
+      <w:r>
+        <w:rPr>
+          <w:rFonts w:ascii="Courier New" w:hAnsi="Courier New" w:cs="Courier New"/>
+          <w:color w:val="000000"/>
+          <w:sz w:val="16"/>
+          <w:szCs w:val="20"/>
+          <w:highlight w:val="white"/>
+          <w:lang w:val="en-US"/>
         </w:rPr>
         <w:t xml:space="preserve">                    </w:t>
       </w:r>
-      <w:proofErr w:type="spellStart"/>
+      <w:proofErr w:type="gramStart"/>
       <w:r>
         <w:rPr>
           <w:rFonts w:ascii="Courier New" w:hAnsi="Courier New" w:cs="Courier New"/>
@@ -5853,17 +5873,19 @@
           <w:sz w:val="16"/>
           <w:szCs w:val="20"/>
           <w:highlight w:val="white"/>
+          <w:lang w:val="en-US"/>
         </w:rPr>
         <w:t>case</w:t>
       </w:r>
-      <w:proofErr w:type="spellEnd"/>
-      <w:r>
-        <w:rPr>
-          <w:rFonts w:ascii="Courier New" w:hAnsi="Courier New" w:cs="Courier New"/>
-          <w:color w:val="000000"/>
-          <w:sz w:val="16"/>
-          <w:szCs w:val="20"/>
-          <w:highlight w:val="white"/>
+      <w:proofErr w:type="gramEnd"/>
+      <w:r>
+        <w:rPr>
+          <w:rFonts w:ascii="Courier New" w:hAnsi="Courier New" w:cs="Courier New"/>
+          <w:color w:val="000000"/>
+          <w:sz w:val="16"/>
+          <w:szCs w:val="20"/>
+          <w:highlight w:val="white"/>
+          <w:lang w:val="en-US"/>
         </w:rPr>
         <w:t xml:space="preserve"> </w:t>
       </w:r>
@@ -5874,6 +5896,7 @@
           <w:sz w:val="16"/>
           <w:szCs w:val="20"/>
           <w:highlight w:val="white"/>
+          <w:lang w:val="en-US"/>
         </w:rPr>
         <w:t>1</w:t>
       </w:r>
@@ -5886,6 +5909,7 @@
           <w:sz w:val="16"/>
           <w:szCs w:val="20"/>
           <w:highlight w:val="white"/>
+          <w:lang w:val="en-US"/>
         </w:rPr>
         <w:t>:</w:t>
       </w:r>
@@ -6642,6 +6666,7 @@
           <w:sz w:val="16"/>
           <w:szCs w:val="20"/>
           <w:highlight w:val="white"/>
+          <w:lang w:val="en-US"/>
         </w:rPr>
       </w:pPr>
       <w:r>
@@ -6655,7 +6680,7 @@
         </w:rPr>
         <w:t xml:space="preserve">                    </w:t>
       </w:r>
-      <w:proofErr w:type="spellStart"/>
+      <w:proofErr w:type="gramStart"/>
       <w:r>
         <w:rPr>
           <w:rFonts w:ascii="Courier New" w:hAnsi="Courier New" w:cs="Courier New"/>
@@ -6665,17 +6690,19 @@
           <w:sz w:val="16"/>
           <w:szCs w:val="20"/>
           <w:highlight w:val="white"/>
+          <w:lang w:val="en-US"/>
         </w:rPr>
         <w:t>case</w:t>
       </w:r>
-      <w:proofErr w:type="spellEnd"/>
-      <w:r>
-        <w:rPr>
-          <w:rFonts w:ascii="Courier New" w:hAnsi="Courier New" w:cs="Courier New"/>
-          <w:color w:val="000000"/>
-          <w:sz w:val="16"/>
-          <w:szCs w:val="20"/>
-          <w:highlight w:val="white"/>
+      <w:proofErr w:type="gramEnd"/>
+      <w:r>
+        <w:rPr>
+          <w:rFonts w:ascii="Courier New" w:hAnsi="Courier New" w:cs="Courier New"/>
+          <w:color w:val="000000"/>
+          <w:sz w:val="16"/>
+          <w:szCs w:val="20"/>
+          <w:highlight w:val="white"/>
+          <w:lang w:val="en-US"/>
         </w:rPr>
         <w:t xml:space="preserve"> </w:t>
       </w:r>
@@ -6686,6 +6713,7 @@
           <w:sz w:val="16"/>
           <w:szCs w:val="20"/>
           <w:highlight w:val="white"/>
+          <w:lang w:val="en-US"/>
         </w:rPr>
         <w:t>2</w:t>
       </w:r>
@@ -6698,6 +6726,7 @@
           <w:sz w:val="16"/>
           <w:szCs w:val="20"/>
           <w:highlight w:val="white"/>
+          <w:lang w:val="en-US"/>
         </w:rPr>
         <w:t>:</w:t>
       </w:r>
@@ -6714,19 +6743,21 @@
           <w:sz w:val="16"/>
           <w:szCs w:val="20"/>
           <w:highlight w:val="white"/>
-        </w:rPr>
-      </w:pPr>
-      <w:r>
-        <w:rPr>
-          <w:rFonts w:ascii="Courier New" w:hAnsi="Courier New" w:cs="Courier New"/>
-          <w:color w:val="000000"/>
-          <w:sz w:val="16"/>
-          <w:szCs w:val="20"/>
-          <w:highlight w:val="white"/>
+          <w:lang w:val="en-US"/>
+        </w:rPr>
+      </w:pPr>
+      <w:r>
+        <w:rPr>
+          <w:rFonts w:ascii="Courier New" w:hAnsi="Courier New" w:cs="Courier New"/>
+          <w:color w:val="000000"/>
+          <w:sz w:val="16"/>
+          <w:szCs w:val="20"/>
+          <w:highlight w:val="white"/>
+          <w:lang w:val="en-US"/>
         </w:rPr>
         <w:t xml:space="preserve">                        </w:t>
       </w:r>
-      <w:proofErr w:type="spellStart"/>
+      <w:proofErr w:type="gramStart"/>
       <w:r>
         <w:rPr>
           <w:rFonts w:ascii="Courier New" w:hAnsi="Courier New" w:cs="Courier New"/>
@@ -6736,17 +6767,19 @@
           <w:sz w:val="16"/>
           <w:szCs w:val="20"/>
           <w:highlight w:val="white"/>
+          <w:lang w:val="en-US"/>
         </w:rPr>
         <w:t>if</w:t>
       </w:r>
-      <w:proofErr w:type="spellEnd"/>
-      <w:r>
-        <w:rPr>
-          <w:rFonts w:ascii="Courier New" w:hAnsi="Courier New" w:cs="Courier New"/>
-          <w:color w:val="000000"/>
-          <w:sz w:val="16"/>
-          <w:szCs w:val="20"/>
-          <w:highlight w:val="white"/>
+      <w:proofErr w:type="gramEnd"/>
+      <w:r>
+        <w:rPr>
+          <w:rFonts w:ascii="Courier New" w:hAnsi="Courier New" w:cs="Courier New"/>
+          <w:color w:val="000000"/>
+          <w:sz w:val="16"/>
+          <w:szCs w:val="20"/>
+          <w:highlight w:val="white"/>
+          <w:lang w:val="en-US"/>
         </w:rPr>
         <w:t xml:space="preserve"> </w:t>
       </w:r>
@@ -6759,17 +6792,18 @@
           <w:sz w:val="16"/>
           <w:szCs w:val="20"/>
           <w:highlight w:val="white"/>
+          <w:lang w:val="en-US"/>
         </w:rPr>
         <w:t>(</w:t>
       </w:r>
-      <w:proofErr w:type="gramStart"/>
-      <w:r>
-        <w:rPr>
-          <w:rFonts w:ascii="Courier New" w:hAnsi="Courier New" w:cs="Courier New"/>
-          <w:color w:val="000000"/>
-          <w:sz w:val="16"/>
-          <w:szCs w:val="20"/>
-          <w:highlight w:val="white"/>
+      <w:r>
+        <w:rPr>
+          <w:rFonts w:ascii="Courier New" w:hAnsi="Courier New" w:cs="Courier New"/>
+          <w:color w:val="000000"/>
+          <w:sz w:val="16"/>
+          <w:szCs w:val="20"/>
+          <w:highlight w:val="white"/>
+          <w:lang w:val="en-US"/>
         </w:rPr>
         <w:t>a</w:t>
       </w:r>
@@ -6782,17 +6816,18 @@
           <w:sz w:val="16"/>
           <w:szCs w:val="20"/>
           <w:highlight w:val="white"/>
+          <w:lang w:val="en-US"/>
         </w:rPr>
         <w:t>[</w:t>
       </w:r>
-      <w:proofErr w:type="gramEnd"/>
-      <w:r>
-        <w:rPr>
-          <w:rFonts w:ascii="Courier New" w:hAnsi="Courier New" w:cs="Courier New"/>
-          <w:color w:val="000000"/>
-          <w:sz w:val="16"/>
-          <w:szCs w:val="20"/>
-          <w:highlight w:val="white"/>
+      <w:r>
+        <w:rPr>
+          <w:rFonts w:ascii="Courier New" w:hAnsi="Courier New" w:cs="Courier New"/>
+          <w:color w:val="000000"/>
+          <w:sz w:val="16"/>
+          <w:szCs w:val="20"/>
+          <w:highlight w:val="white"/>
+          <w:lang w:val="en-US"/>
         </w:rPr>
         <w:t>x</w:t>
       </w:r>
@@ -6805,6 +6840,7 @@
           <w:sz w:val="16"/>
           <w:szCs w:val="20"/>
           <w:highlight w:val="white"/>
+          <w:lang w:val="en-US"/>
         </w:rPr>
         <w:t>,</w:t>
       </w:r>
@@ -6815,6 +6851,7 @@
           <w:sz w:val="16"/>
           <w:szCs w:val="20"/>
           <w:highlight w:val="white"/>
+          <w:lang w:val="en-US"/>
         </w:rPr>
         <w:t xml:space="preserve"> y </w:t>
       </w:r>
@@ -6827,6 +6864,7 @@
           <w:sz w:val="16"/>
           <w:szCs w:val="20"/>
           <w:highlight w:val="white"/>
+          <w:lang w:val="en-US"/>
         </w:rPr>
         <w:t>-</w:t>
       </w:r>
@@ -6837,6 +6875,7 @@
           <w:sz w:val="16"/>
           <w:szCs w:val="20"/>
           <w:highlight w:val="white"/>
+          <w:lang w:val="en-US"/>
         </w:rPr>
         <w:t xml:space="preserve"> </w:t>
       </w:r>
@@ -6847,785 +6886,9 @@
           <w:sz w:val="16"/>
           <w:szCs w:val="20"/>
           <w:highlight w:val="white"/>
+          <w:lang w:val="en-US"/>
         </w:rPr>
         <w:t>1</w:t>
-      </w:r>
-      <w:r>
-        <w:rPr>
-          <w:rFonts w:ascii="Courier New" w:hAnsi="Courier New" w:cs="Courier New"/>
-          <w:b/>
-          <w:bCs/>
-          <w:color w:val="000080"/>
-          <w:sz w:val="16"/>
-          <w:szCs w:val="20"/>
-          <w:highlight w:val="white"/>
-        </w:rPr>
-        <w:t>]</w:t>
-      </w:r>
-      <w:r>
-        <w:rPr>
-          <w:rFonts w:ascii="Courier New" w:hAnsi="Courier New" w:cs="Courier New"/>
-          <w:color w:val="000000"/>
-          <w:sz w:val="16"/>
-          <w:szCs w:val="20"/>
-          <w:highlight w:val="white"/>
-        </w:rPr>
-        <w:t xml:space="preserve"> </w:t>
-      </w:r>
-      <w:r>
-        <w:rPr>
-          <w:rFonts w:ascii="Courier New" w:hAnsi="Courier New" w:cs="Courier New"/>
-          <w:b/>
-          <w:bCs/>
-          <w:color w:val="000080"/>
-          <w:sz w:val="16"/>
-          <w:szCs w:val="20"/>
-          <w:highlight w:val="white"/>
-        </w:rPr>
-        <w:t>!=</w:t>
-      </w:r>
-      <w:r>
-        <w:rPr>
-          <w:rFonts w:ascii="Courier New" w:hAnsi="Courier New" w:cs="Courier New"/>
-          <w:color w:val="000000"/>
-          <w:sz w:val="16"/>
-          <w:szCs w:val="20"/>
-          <w:highlight w:val="white"/>
-        </w:rPr>
-        <w:t xml:space="preserve"> </w:t>
-      </w:r>
-      <w:r>
-        <w:rPr>
-          <w:rFonts w:ascii="Courier New" w:hAnsi="Courier New" w:cs="Courier New"/>
-          <w:color w:val="FF8000"/>
-          <w:sz w:val="16"/>
-          <w:szCs w:val="20"/>
-          <w:highlight w:val="white"/>
-        </w:rPr>
-        <w:t>0</w:t>
-      </w:r>
-      <w:r>
-        <w:rPr>
-          <w:rFonts w:ascii="Courier New" w:hAnsi="Courier New" w:cs="Courier New"/>
-          <w:b/>
-          <w:bCs/>
-          <w:color w:val="000080"/>
-          <w:sz w:val="16"/>
-          <w:szCs w:val="20"/>
-          <w:highlight w:val="white"/>
-        </w:rPr>
-        <w:t>)</w:t>
-      </w:r>
-    </w:p>
-    <w:p>
-      <w:pPr>
-        <w:autoSpaceDE w:val="0"/>
-        <w:autoSpaceDN w:val="0"/>
-        <w:adjustRightInd w:val="0"/>
-        <w:spacing w:after="0" w:line="240" w:lineRule="auto"/>
-        <w:rPr>
-          <w:rFonts w:ascii="Courier New" w:hAnsi="Courier New" w:cs="Courier New"/>
-          <w:color w:val="000000"/>
-          <w:sz w:val="16"/>
-          <w:szCs w:val="20"/>
-          <w:highlight w:val="white"/>
-        </w:rPr>
-      </w:pPr>
-      <w:r>
-        <w:rPr>
-          <w:rFonts w:ascii="Courier New" w:hAnsi="Courier New" w:cs="Courier New"/>
-          <w:color w:val="000000"/>
-          <w:sz w:val="16"/>
-          <w:szCs w:val="20"/>
-          <w:highlight w:val="white"/>
-        </w:rPr>
-        <w:t xml:space="preserve">                        </w:t>
-      </w:r>
-      <w:r>
-        <w:rPr>
-          <w:rFonts w:ascii="Courier New" w:hAnsi="Courier New" w:cs="Courier New"/>
-          <w:b/>
-          <w:bCs/>
-          <w:color w:val="000080"/>
-          <w:sz w:val="16"/>
-          <w:szCs w:val="20"/>
-          <w:highlight w:val="white"/>
-        </w:rPr>
-        <w:t>{</w:t>
-      </w:r>
-    </w:p>
-    <w:p>
-      <w:pPr>
-        <w:autoSpaceDE w:val="0"/>
-        <w:autoSpaceDN w:val="0"/>
-        <w:adjustRightInd w:val="0"/>
-        <w:spacing w:after="0" w:line="240" w:lineRule="auto"/>
-        <w:rPr>
-          <w:rFonts w:ascii="Courier New" w:hAnsi="Courier New" w:cs="Courier New"/>
-          <w:color w:val="000000"/>
-          <w:sz w:val="16"/>
-          <w:szCs w:val="20"/>
-          <w:highlight w:val="white"/>
-        </w:rPr>
-      </w:pPr>
-      <w:r>
-        <w:rPr>
-          <w:rFonts w:ascii="Courier New" w:hAnsi="Courier New" w:cs="Courier New"/>
-          <w:color w:val="000000"/>
-          <w:sz w:val="16"/>
-          <w:szCs w:val="20"/>
-          <w:highlight w:val="white"/>
-        </w:rPr>
-        <w:t xml:space="preserve">                            </w:t>
-      </w:r>
-      <w:proofErr w:type="spellStart"/>
-      <w:r>
-        <w:rPr>
-          <w:rFonts w:ascii="Courier New" w:hAnsi="Courier New" w:cs="Courier New"/>
-          <w:color w:val="000000"/>
-          <w:sz w:val="16"/>
-          <w:szCs w:val="20"/>
-          <w:highlight w:val="white"/>
-        </w:rPr>
-        <w:t>dir</w:t>
-      </w:r>
-      <w:proofErr w:type="spellEnd"/>
-      <w:r>
-        <w:rPr>
-          <w:rFonts w:ascii="Courier New" w:hAnsi="Courier New" w:cs="Courier New"/>
-          <w:color w:val="000000"/>
-          <w:sz w:val="16"/>
-          <w:szCs w:val="20"/>
-          <w:highlight w:val="white"/>
-        </w:rPr>
-        <w:t xml:space="preserve"> </w:t>
-      </w:r>
-      <w:r>
-        <w:rPr>
-          <w:rFonts w:ascii="Courier New" w:hAnsi="Courier New" w:cs="Courier New"/>
-          <w:b/>
-          <w:bCs/>
-          <w:color w:val="000080"/>
-          <w:sz w:val="16"/>
-          <w:szCs w:val="20"/>
-          <w:highlight w:val="white"/>
-        </w:rPr>
-        <w:t>=</w:t>
-      </w:r>
-      <w:r>
-        <w:rPr>
-          <w:rFonts w:ascii="Courier New" w:hAnsi="Courier New" w:cs="Courier New"/>
-          <w:color w:val="000000"/>
-          <w:sz w:val="16"/>
-          <w:szCs w:val="20"/>
-          <w:highlight w:val="white"/>
-        </w:rPr>
-        <w:t xml:space="preserve"> </w:t>
-      </w:r>
-      <w:r>
-        <w:rPr>
-          <w:rFonts w:ascii="Courier New" w:hAnsi="Courier New" w:cs="Courier New"/>
-          <w:color w:val="FF8000"/>
-          <w:sz w:val="16"/>
-          <w:szCs w:val="20"/>
-          <w:highlight w:val="white"/>
-        </w:rPr>
-        <w:t>3</w:t>
-      </w:r>
-      <w:r>
-        <w:rPr>
-          <w:rFonts w:ascii="Courier New" w:hAnsi="Courier New" w:cs="Courier New"/>
-          <w:b/>
-          <w:bCs/>
-          <w:color w:val="000080"/>
-          <w:sz w:val="16"/>
-          <w:szCs w:val="20"/>
-          <w:highlight w:val="white"/>
-        </w:rPr>
-        <w:t>;</w:t>
-      </w:r>
-    </w:p>
-    <w:p>
-      <w:pPr>
-        <w:autoSpaceDE w:val="0"/>
-        <w:autoSpaceDN w:val="0"/>
-        <w:adjustRightInd w:val="0"/>
-        <w:spacing w:after="0" w:line="240" w:lineRule="auto"/>
-        <w:rPr>
-          <w:rFonts w:ascii="Courier New" w:hAnsi="Courier New" w:cs="Courier New"/>
-          <w:color w:val="000000"/>
-          <w:sz w:val="16"/>
-          <w:szCs w:val="20"/>
-          <w:highlight w:val="white"/>
-        </w:rPr>
-      </w:pPr>
-      <w:r>
-        <w:rPr>
-          <w:rFonts w:ascii="Courier New" w:hAnsi="Courier New" w:cs="Courier New"/>
-          <w:color w:val="000000"/>
-          <w:sz w:val="16"/>
-          <w:szCs w:val="20"/>
-          <w:highlight w:val="white"/>
-        </w:rPr>
-        <w:t xml:space="preserve">                            x </w:t>
-      </w:r>
-      <w:r>
-        <w:rPr>
-          <w:rFonts w:ascii="Courier New" w:hAnsi="Courier New" w:cs="Courier New"/>
-          <w:b/>
-          <w:bCs/>
-          <w:color w:val="000080"/>
-          <w:sz w:val="16"/>
-          <w:szCs w:val="20"/>
-          <w:highlight w:val="white"/>
-        </w:rPr>
-        <w:t>-=</w:t>
-      </w:r>
-      <w:r>
-        <w:rPr>
-          <w:rFonts w:ascii="Courier New" w:hAnsi="Courier New" w:cs="Courier New"/>
-          <w:color w:val="000000"/>
-          <w:sz w:val="16"/>
-          <w:szCs w:val="20"/>
-          <w:highlight w:val="white"/>
-        </w:rPr>
-        <w:t xml:space="preserve"> </w:t>
-      </w:r>
-      <w:r>
-        <w:rPr>
-          <w:rFonts w:ascii="Courier New" w:hAnsi="Courier New" w:cs="Courier New"/>
-          <w:color w:val="FF8000"/>
-          <w:sz w:val="16"/>
-          <w:szCs w:val="20"/>
-          <w:highlight w:val="white"/>
-        </w:rPr>
-        <w:t>1</w:t>
-      </w:r>
-      <w:r>
-        <w:rPr>
-          <w:rFonts w:ascii="Courier New" w:hAnsi="Courier New" w:cs="Courier New"/>
-          <w:b/>
-          <w:bCs/>
-          <w:color w:val="000080"/>
-          <w:sz w:val="16"/>
-          <w:szCs w:val="20"/>
-          <w:highlight w:val="white"/>
-        </w:rPr>
-        <w:t>;</w:t>
-      </w:r>
-    </w:p>
-    <w:p>
-      <w:pPr>
-        <w:autoSpaceDE w:val="0"/>
-        <w:autoSpaceDN w:val="0"/>
-        <w:adjustRightInd w:val="0"/>
-        <w:spacing w:after="0" w:line="240" w:lineRule="auto"/>
-        <w:rPr>
-          <w:rFonts w:ascii="Courier New" w:hAnsi="Courier New" w:cs="Courier New"/>
-          <w:color w:val="000000"/>
-          <w:sz w:val="16"/>
-          <w:szCs w:val="20"/>
-          <w:highlight w:val="white"/>
-        </w:rPr>
-      </w:pPr>
-      <w:r>
-        <w:rPr>
-          <w:rFonts w:ascii="Courier New" w:hAnsi="Courier New" w:cs="Courier New"/>
-          <w:color w:val="000000"/>
-          <w:sz w:val="16"/>
-          <w:szCs w:val="20"/>
-          <w:highlight w:val="white"/>
-        </w:rPr>
-        <w:t xml:space="preserve">                        </w:t>
-      </w:r>
-      <w:r>
-        <w:rPr>
-          <w:rFonts w:ascii="Courier New" w:hAnsi="Courier New" w:cs="Courier New"/>
-          <w:b/>
-          <w:bCs/>
-          <w:color w:val="000080"/>
-          <w:sz w:val="16"/>
-          <w:szCs w:val="20"/>
-          <w:highlight w:val="white"/>
-        </w:rPr>
-        <w:t>}</w:t>
-      </w:r>
-    </w:p>
-    <w:p>
-      <w:pPr>
-        <w:autoSpaceDE w:val="0"/>
-        <w:autoSpaceDN w:val="0"/>
-        <w:adjustRightInd w:val="0"/>
-        <w:spacing w:after="0" w:line="240" w:lineRule="auto"/>
-        <w:rPr>
-          <w:rFonts w:ascii="Courier New" w:hAnsi="Courier New" w:cs="Courier New"/>
-          <w:color w:val="000000"/>
-          <w:sz w:val="16"/>
-          <w:szCs w:val="20"/>
-          <w:highlight w:val="white"/>
-        </w:rPr>
-      </w:pPr>
-      <w:r>
-        <w:rPr>
-          <w:rFonts w:ascii="Courier New" w:hAnsi="Courier New" w:cs="Courier New"/>
-          <w:color w:val="000000"/>
-          <w:sz w:val="16"/>
-          <w:szCs w:val="20"/>
-          <w:highlight w:val="white"/>
-        </w:rPr>
-        <w:t xml:space="preserve">                        </w:t>
-      </w:r>
-      <w:proofErr w:type="spellStart"/>
-      <w:r>
-        <w:rPr>
-          <w:rFonts w:ascii="Courier New" w:hAnsi="Courier New" w:cs="Courier New"/>
-          <w:b/>
-          <w:bCs/>
-          <w:color w:val="0000FF"/>
-          <w:sz w:val="16"/>
-          <w:szCs w:val="20"/>
-          <w:highlight w:val="white"/>
-        </w:rPr>
-        <w:t>else</w:t>
-      </w:r>
-      <w:proofErr w:type="spellEnd"/>
-    </w:p>
-    <w:p>
-      <w:pPr>
-        <w:autoSpaceDE w:val="0"/>
-        <w:autoSpaceDN w:val="0"/>
-        <w:adjustRightInd w:val="0"/>
-        <w:spacing w:after="0" w:line="240" w:lineRule="auto"/>
-        <w:rPr>
-          <w:rFonts w:ascii="Courier New" w:hAnsi="Courier New" w:cs="Courier New"/>
-          <w:color w:val="000000"/>
-          <w:sz w:val="16"/>
-          <w:szCs w:val="20"/>
-          <w:highlight w:val="white"/>
-        </w:rPr>
-      </w:pPr>
-      <w:r>
-        <w:rPr>
-          <w:rFonts w:ascii="Courier New" w:hAnsi="Courier New" w:cs="Courier New"/>
-          <w:color w:val="000000"/>
-          <w:sz w:val="16"/>
-          <w:szCs w:val="20"/>
-          <w:highlight w:val="white"/>
-        </w:rPr>
-        <w:t xml:space="preserve">                        </w:t>
-      </w:r>
-      <w:r>
-        <w:rPr>
-          <w:rFonts w:ascii="Courier New" w:hAnsi="Courier New" w:cs="Courier New"/>
-          <w:b/>
-          <w:bCs/>
-          <w:color w:val="000080"/>
-          <w:sz w:val="16"/>
-          <w:szCs w:val="20"/>
-          <w:highlight w:val="white"/>
-        </w:rPr>
-        <w:t>{</w:t>
-      </w:r>
-    </w:p>
-    <w:p>
-      <w:pPr>
-        <w:autoSpaceDE w:val="0"/>
-        <w:autoSpaceDN w:val="0"/>
-        <w:adjustRightInd w:val="0"/>
-        <w:spacing w:after="0" w:line="240" w:lineRule="auto"/>
-        <w:rPr>
-          <w:rFonts w:ascii="Courier New" w:hAnsi="Courier New" w:cs="Courier New"/>
-          <w:color w:val="000000"/>
-          <w:sz w:val="16"/>
-          <w:szCs w:val="20"/>
-          <w:highlight w:val="white"/>
-        </w:rPr>
-      </w:pPr>
-      <w:r>
-        <w:rPr>
-          <w:rFonts w:ascii="Courier New" w:hAnsi="Courier New" w:cs="Courier New"/>
-          <w:color w:val="000000"/>
-          <w:sz w:val="16"/>
-          <w:szCs w:val="20"/>
-          <w:highlight w:val="white"/>
-        </w:rPr>
-        <w:t xml:space="preserve">                            y </w:t>
-      </w:r>
-      <w:r>
-        <w:rPr>
-          <w:rFonts w:ascii="Courier New" w:hAnsi="Courier New" w:cs="Courier New"/>
-          <w:b/>
-          <w:bCs/>
-          <w:color w:val="000080"/>
-          <w:sz w:val="16"/>
-          <w:szCs w:val="20"/>
-          <w:highlight w:val="white"/>
-        </w:rPr>
-        <w:t>-=</w:t>
-      </w:r>
-      <w:r>
-        <w:rPr>
-          <w:rFonts w:ascii="Courier New" w:hAnsi="Courier New" w:cs="Courier New"/>
-          <w:color w:val="000000"/>
-          <w:sz w:val="16"/>
-          <w:szCs w:val="20"/>
-          <w:highlight w:val="white"/>
-        </w:rPr>
-        <w:t xml:space="preserve"> </w:t>
-      </w:r>
-      <w:r>
-        <w:rPr>
-          <w:rFonts w:ascii="Courier New" w:hAnsi="Courier New" w:cs="Courier New"/>
-          <w:color w:val="FF8000"/>
-          <w:sz w:val="16"/>
-          <w:szCs w:val="20"/>
-          <w:highlight w:val="white"/>
-        </w:rPr>
-        <w:t>1</w:t>
-      </w:r>
-      <w:r>
-        <w:rPr>
-          <w:rFonts w:ascii="Courier New" w:hAnsi="Courier New" w:cs="Courier New"/>
-          <w:b/>
-          <w:bCs/>
-          <w:color w:val="000080"/>
-          <w:sz w:val="16"/>
-          <w:szCs w:val="20"/>
-          <w:highlight w:val="white"/>
-        </w:rPr>
-        <w:t>;</w:t>
-      </w:r>
-    </w:p>
-    <w:p>
-      <w:pPr>
-        <w:autoSpaceDE w:val="0"/>
-        <w:autoSpaceDN w:val="0"/>
-        <w:adjustRightInd w:val="0"/>
-        <w:spacing w:after="0" w:line="240" w:lineRule="auto"/>
-        <w:rPr>
-          <w:rFonts w:ascii="Courier New" w:hAnsi="Courier New" w:cs="Courier New"/>
-          <w:color w:val="000000"/>
-          <w:sz w:val="16"/>
-          <w:szCs w:val="20"/>
-          <w:highlight w:val="white"/>
-          <w:lang w:val="en-US"/>
-        </w:rPr>
-      </w:pPr>
-      <w:r>
-        <w:rPr>
-          <w:rFonts w:ascii="Courier New" w:hAnsi="Courier New" w:cs="Courier New"/>
-          <w:color w:val="000000"/>
-          <w:sz w:val="16"/>
-          <w:szCs w:val="20"/>
-          <w:highlight w:val="white"/>
-          <w:lang w:val="en-US"/>
-        </w:rPr>
-        <w:t xml:space="preserve">                        </w:t>
-      </w:r>
-      <w:r>
-        <w:rPr>
-          <w:rFonts w:ascii="Courier New" w:hAnsi="Courier New" w:cs="Courier New"/>
-          <w:b/>
-          <w:bCs/>
-          <w:color w:val="000080"/>
-          <w:sz w:val="16"/>
-          <w:szCs w:val="20"/>
-          <w:highlight w:val="white"/>
-          <w:lang w:val="en-US"/>
-        </w:rPr>
-        <w:t>}</w:t>
-      </w:r>
-    </w:p>
-    <w:p>
-      <w:pPr>
-        <w:autoSpaceDE w:val="0"/>
-        <w:autoSpaceDN w:val="0"/>
-        <w:adjustRightInd w:val="0"/>
-        <w:spacing w:after="0" w:line="240" w:lineRule="auto"/>
-        <w:rPr>
-          <w:rFonts w:ascii="Courier New" w:hAnsi="Courier New" w:cs="Courier New"/>
-          <w:color w:val="000000"/>
-          <w:sz w:val="16"/>
-          <w:szCs w:val="20"/>
-          <w:highlight w:val="white"/>
-          <w:lang w:val="en-US"/>
-        </w:rPr>
-      </w:pPr>
-      <w:r>
-        <w:rPr>
-          <w:rFonts w:ascii="Courier New" w:hAnsi="Courier New" w:cs="Courier New"/>
-          <w:color w:val="000000"/>
-          <w:sz w:val="16"/>
-          <w:szCs w:val="20"/>
-          <w:highlight w:val="white"/>
-          <w:lang w:val="en-US"/>
-        </w:rPr>
-        <w:t xml:space="preserve">                        </w:t>
-      </w:r>
-      <w:proofErr w:type="gramStart"/>
-      <w:r>
-        <w:rPr>
-          <w:rFonts w:ascii="Courier New" w:hAnsi="Courier New" w:cs="Courier New"/>
-          <w:b/>
-          <w:bCs/>
-          <w:color w:val="0000FF"/>
-          <w:sz w:val="16"/>
-          <w:szCs w:val="20"/>
-          <w:highlight w:val="white"/>
-          <w:lang w:val="en-US"/>
-        </w:rPr>
-        <w:t>break</w:t>
-      </w:r>
-      <w:proofErr w:type="gramEnd"/>
-      <w:r>
-        <w:rPr>
-          <w:rFonts w:ascii="Courier New" w:hAnsi="Courier New" w:cs="Courier New"/>
-          <w:b/>
-          <w:bCs/>
-          <w:color w:val="000080"/>
-          <w:sz w:val="16"/>
-          <w:szCs w:val="20"/>
-          <w:highlight w:val="white"/>
-          <w:lang w:val="en-US"/>
-        </w:rPr>
-        <w:t>;</w:t>
-      </w:r>
-    </w:p>
-    <w:p>
-      <w:pPr>
-        <w:autoSpaceDE w:val="0"/>
-        <w:autoSpaceDN w:val="0"/>
-        <w:adjustRightInd w:val="0"/>
-        <w:spacing w:after="0" w:line="240" w:lineRule="auto"/>
-        <w:rPr>
-          <w:rFonts w:ascii="Courier New" w:hAnsi="Courier New" w:cs="Courier New"/>
-          <w:color w:val="000000"/>
-          <w:sz w:val="16"/>
-          <w:szCs w:val="20"/>
-          <w:highlight w:val="white"/>
-          <w:lang w:val="en-US"/>
-        </w:rPr>
-      </w:pPr>
-      <w:r>
-        <w:rPr>
-          <w:rFonts w:ascii="Courier New" w:hAnsi="Courier New" w:cs="Courier New"/>
-          <w:color w:val="000000"/>
-          <w:sz w:val="16"/>
-          <w:szCs w:val="20"/>
-          <w:highlight w:val="white"/>
-          <w:lang w:val="en-US"/>
-        </w:rPr>
-        <w:t xml:space="preserve">                    </w:t>
-      </w:r>
-      <w:proofErr w:type="gramStart"/>
-      <w:r>
-        <w:rPr>
-          <w:rFonts w:ascii="Courier New" w:hAnsi="Courier New" w:cs="Courier New"/>
-          <w:b/>
-          <w:bCs/>
-          <w:color w:val="0000FF"/>
-          <w:sz w:val="16"/>
-          <w:szCs w:val="20"/>
-          <w:highlight w:val="white"/>
-          <w:lang w:val="en-US"/>
-        </w:rPr>
-        <w:t>case</w:t>
-      </w:r>
-      <w:proofErr w:type="gramEnd"/>
-      <w:r>
-        <w:rPr>
-          <w:rFonts w:ascii="Courier New" w:hAnsi="Courier New" w:cs="Courier New"/>
-          <w:color w:val="000000"/>
-          <w:sz w:val="16"/>
-          <w:szCs w:val="20"/>
-          <w:highlight w:val="white"/>
-          <w:lang w:val="en-US"/>
-        </w:rPr>
-        <w:t xml:space="preserve"> </w:t>
-      </w:r>
-      <w:r>
-        <w:rPr>
-          <w:rFonts w:ascii="Courier New" w:hAnsi="Courier New" w:cs="Courier New"/>
-          <w:color w:val="FF8000"/>
-          <w:sz w:val="16"/>
-          <w:szCs w:val="20"/>
-          <w:highlight w:val="white"/>
-          <w:lang w:val="en-US"/>
-        </w:rPr>
-        <w:t>3</w:t>
-      </w:r>
-      <w:r>
-        <w:rPr>
-          <w:rFonts w:ascii="Courier New" w:hAnsi="Courier New" w:cs="Courier New"/>
-          <w:b/>
-          <w:bCs/>
-          <w:color w:val="000080"/>
-          <w:sz w:val="16"/>
-          <w:szCs w:val="20"/>
-          <w:highlight w:val="white"/>
-          <w:lang w:val="en-US"/>
-        </w:rPr>
-        <w:t>:</w:t>
-      </w:r>
-    </w:p>
-    <w:p>
-      <w:pPr>
-        <w:autoSpaceDE w:val="0"/>
-        <w:autoSpaceDN w:val="0"/>
-        <w:adjustRightInd w:val="0"/>
-        <w:spacing w:after="0" w:line="240" w:lineRule="auto"/>
-        <w:rPr>
-          <w:rFonts w:ascii="Courier New" w:hAnsi="Courier New" w:cs="Courier New"/>
-          <w:color w:val="000000"/>
-          <w:sz w:val="16"/>
-          <w:szCs w:val="20"/>
-          <w:highlight w:val="white"/>
-          <w:lang w:val="en-US"/>
-        </w:rPr>
-      </w:pPr>
-      <w:r>
-        <w:rPr>
-          <w:rFonts w:ascii="Courier New" w:hAnsi="Courier New" w:cs="Courier New"/>
-          <w:color w:val="000000"/>
-          <w:sz w:val="16"/>
-          <w:szCs w:val="20"/>
-          <w:highlight w:val="white"/>
-          <w:lang w:val="en-US"/>
-        </w:rPr>
-        <w:t xml:space="preserve">                        </w:t>
-      </w:r>
-      <w:proofErr w:type="gramStart"/>
-      <w:r>
-        <w:rPr>
-          <w:rFonts w:ascii="Courier New" w:hAnsi="Courier New" w:cs="Courier New"/>
-          <w:b/>
-          <w:bCs/>
-          <w:color w:val="0000FF"/>
-          <w:sz w:val="16"/>
-          <w:szCs w:val="20"/>
-          <w:highlight w:val="white"/>
-          <w:lang w:val="en-US"/>
-        </w:rPr>
-        <w:t>if</w:t>
-      </w:r>
-      <w:proofErr w:type="gramEnd"/>
-      <w:r>
-        <w:rPr>
-          <w:rFonts w:ascii="Courier New" w:hAnsi="Courier New" w:cs="Courier New"/>
-          <w:color w:val="000000"/>
-          <w:sz w:val="16"/>
-          <w:szCs w:val="20"/>
-          <w:highlight w:val="white"/>
-          <w:lang w:val="en-US"/>
-        </w:rPr>
-        <w:t xml:space="preserve"> </w:t>
-      </w:r>
-      <w:r>
-        <w:rPr>
-          <w:rFonts w:ascii="Courier New" w:hAnsi="Courier New" w:cs="Courier New"/>
-          <w:b/>
-          <w:bCs/>
-          <w:color w:val="000080"/>
-          <w:sz w:val="16"/>
-          <w:szCs w:val="20"/>
-          <w:highlight w:val="white"/>
-          <w:lang w:val="en-US"/>
-        </w:rPr>
-        <w:t>(</w:t>
-      </w:r>
-      <w:r>
-        <w:rPr>
-          <w:rFonts w:ascii="Courier New" w:hAnsi="Courier New" w:cs="Courier New"/>
-          <w:color w:val="000000"/>
-          <w:sz w:val="16"/>
-          <w:szCs w:val="20"/>
-          <w:highlight w:val="white"/>
-          <w:lang w:val="en-US"/>
-        </w:rPr>
-        <w:t>a</w:t>
-      </w:r>
-      <w:r>
-        <w:rPr>
-          <w:rFonts w:ascii="Courier New" w:hAnsi="Courier New" w:cs="Courier New"/>
-          <w:b/>
-          <w:bCs/>
-          <w:color w:val="000080"/>
-          <w:sz w:val="16"/>
-          <w:szCs w:val="20"/>
-          <w:highlight w:val="white"/>
-          <w:lang w:val="en-US"/>
-        </w:rPr>
-        <w:t>[</w:t>
-      </w:r>
-      <w:r>
-        <w:rPr>
-          <w:rFonts w:ascii="Courier New" w:hAnsi="Courier New" w:cs="Courier New"/>
-          <w:color w:val="000000"/>
-          <w:sz w:val="16"/>
-          <w:szCs w:val="20"/>
-          <w:highlight w:val="white"/>
-          <w:lang w:val="en-US"/>
-        </w:rPr>
-        <w:t xml:space="preserve">x </w:t>
-      </w:r>
-      <w:r>
-        <w:rPr>
-          <w:rFonts w:ascii="Courier New" w:hAnsi="Courier New" w:cs="Courier New"/>
-          <w:b/>
-          <w:bCs/>
-          <w:color w:val="000080"/>
-          <w:sz w:val="16"/>
-          <w:szCs w:val="20"/>
-          <w:highlight w:val="white"/>
-          <w:lang w:val="en-US"/>
-        </w:rPr>
-        <w:t>-</w:t>
-      </w:r>
-      <w:r>
-        <w:rPr>
-          <w:rFonts w:ascii="Courier New" w:hAnsi="Courier New" w:cs="Courier New"/>
-          <w:color w:val="000000"/>
-          <w:sz w:val="16"/>
-          <w:szCs w:val="20"/>
-          <w:highlight w:val="white"/>
-          <w:lang w:val="en-US"/>
-        </w:rPr>
-        <w:t xml:space="preserve"> </w:t>
-      </w:r>
-      <w:r>
-        <w:rPr>
-          <w:rFonts w:ascii="Courier New" w:hAnsi="Courier New" w:cs="Courier New"/>
-          <w:color w:val="FF8000"/>
-          <w:sz w:val="16"/>
-          <w:szCs w:val="20"/>
-          <w:highlight w:val="white"/>
-          <w:lang w:val="en-US"/>
-        </w:rPr>
-        <w:t>1</w:t>
-      </w:r>
-      <w:r>
-        <w:rPr>
-          <w:rFonts w:ascii="Courier New" w:hAnsi="Courier New" w:cs="Courier New"/>
-          <w:b/>
-          <w:bCs/>
-          <w:color w:val="000080"/>
-          <w:sz w:val="16"/>
-          <w:szCs w:val="20"/>
-          <w:highlight w:val="white"/>
-          <w:lang w:val="en-US"/>
-        </w:rPr>
-        <w:t>,</w:t>
-      </w:r>
-      <w:r>
-        <w:rPr>
-          <w:rFonts w:ascii="Courier New" w:hAnsi="Courier New" w:cs="Courier New"/>
-          <w:color w:val="000000"/>
-          <w:sz w:val="16"/>
-          <w:szCs w:val="20"/>
-          <w:highlight w:val="white"/>
-          <w:lang w:val="en-US"/>
-        </w:rPr>
-        <w:t xml:space="preserve"> y</w:t>
       </w:r>
       <w:r>
         <w:rPr>
@@ -7825,6 +7088,674 @@
           <w:highlight w:val="white"/>
           <w:lang w:val="en-US"/>
         </w:rPr>
+        <w:t>3</w:t>
+      </w:r>
+      <w:r>
+        <w:rPr>
+          <w:rFonts w:ascii="Courier New" w:hAnsi="Courier New" w:cs="Courier New"/>
+          <w:b/>
+          <w:bCs/>
+          <w:color w:val="000080"/>
+          <w:sz w:val="16"/>
+          <w:szCs w:val="20"/>
+          <w:highlight w:val="white"/>
+          <w:lang w:val="en-US"/>
+        </w:rPr>
+        <w:t>;</w:t>
+      </w:r>
+    </w:p>
+    <w:p>
+      <w:pPr>
+        <w:autoSpaceDE w:val="0"/>
+        <w:autoSpaceDN w:val="0"/>
+        <w:adjustRightInd w:val="0"/>
+        <w:spacing w:after="0" w:line="240" w:lineRule="auto"/>
+        <w:rPr>
+          <w:rFonts w:ascii="Courier New" w:hAnsi="Courier New" w:cs="Courier New"/>
+          <w:color w:val="000000"/>
+          <w:sz w:val="16"/>
+          <w:szCs w:val="20"/>
+          <w:highlight w:val="white"/>
+          <w:lang w:val="en-US"/>
+        </w:rPr>
+      </w:pPr>
+      <w:r>
+        <w:rPr>
+          <w:rFonts w:ascii="Courier New" w:hAnsi="Courier New" w:cs="Courier New"/>
+          <w:color w:val="000000"/>
+          <w:sz w:val="16"/>
+          <w:szCs w:val="20"/>
+          <w:highlight w:val="white"/>
+          <w:lang w:val="en-US"/>
+        </w:rPr>
+        <w:t xml:space="preserve">                            x </w:t>
+      </w:r>
+      <w:r>
+        <w:rPr>
+          <w:rFonts w:ascii="Courier New" w:hAnsi="Courier New" w:cs="Courier New"/>
+          <w:b/>
+          <w:bCs/>
+          <w:color w:val="000080"/>
+          <w:sz w:val="16"/>
+          <w:szCs w:val="20"/>
+          <w:highlight w:val="white"/>
+          <w:lang w:val="en-US"/>
+        </w:rPr>
+        <w:t>-=</w:t>
+      </w:r>
+      <w:r>
+        <w:rPr>
+          <w:rFonts w:ascii="Courier New" w:hAnsi="Courier New" w:cs="Courier New"/>
+          <w:color w:val="000000"/>
+          <w:sz w:val="16"/>
+          <w:szCs w:val="20"/>
+          <w:highlight w:val="white"/>
+          <w:lang w:val="en-US"/>
+        </w:rPr>
+        <w:t xml:space="preserve"> </w:t>
+      </w:r>
+      <w:r>
+        <w:rPr>
+          <w:rFonts w:ascii="Courier New" w:hAnsi="Courier New" w:cs="Courier New"/>
+          <w:color w:val="FF8000"/>
+          <w:sz w:val="16"/>
+          <w:szCs w:val="20"/>
+          <w:highlight w:val="white"/>
+          <w:lang w:val="en-US"/>
+        </w:rPr>
+        <w:t>1</w:t>
+      </w:r>
+      <w:r>
+        <w:rPr>
+          <w:rFonts w:ascii="Courier New" w:hAnsi="Courier New" w:cs="Courier New"/>
+          <w:b/>
+          <w:bCs/>
+          <w:color w:val="000080"/>
+          <w:sz w:val="16"/>
+          <w:szCs w:val="20"/>
+          <w:highlight w:val="white"/>
+          <w:lang w:val="en-US"/>
+        </w:rPr>
+        <w:t>;</w:t>
+      </w:r>
+    </w:p>
+    <w:p>
+      <w:pPr>
+        <w:autoSpaceDE w:val="0"/>
+        <w:autoSpaceDN w:val="0"/>
+        <w:adjustRightInd w:val="0"/>
+        <w:spacing w:after="0" w:line="240" w:lineRule="auto"/>
+        <w:rPr>
+          <w:rFonts w:ascii="Courier New" w:hAnsi="Courier New" w:cs="Courier New"/>
+          <w:color w:val="000000"/>
+          <w:sz w:val="16"/>
+          <w:szCs w:val="20"/>
+          <w:highlight w:val="white"/>
+          <w:lang w:val="en-US"/>
+        </w:rPr>
+      </w:pPr>
+      <w:r>
+        <w:rPr>
+          <w:rFonts w:ascii="Courier New" w:hAnsi="Courier New" w:cs="Courier New"/>
+          <w:color w:val="000000"/>
+          <w:sz w:val="16"/>
+          <w:szCs w:val="20"/>
+          <w:highlight w:val="white"/>
+          <w:lang w:val="en-US"/>
+        </w:rPr>
+        <w:t xml:space="preserve">                        </w:t>
+      </w:r>
+      <w:r>
+        <w:rPr>
+          <w:rFonts w:ascii="Courier New" w:hAnsi="Courier New" w:cs="Courier New"/>
+          <w:b/>
+          <w:bCs/>
+          <w:color w:val="000080"/>
+          <w:sz w:val="16"/>
+          <w:szCs w:val="20"/>
+          <w:highlight w:val="white"/>
+          <w:lang w:val="en-US"/>
+        </w:rPr>
+        <w:t>}</w:t>
+      </w:r>
+    </w:p>
+    <w:p>
+      <w:pPr>
+        <w:autoSpaceDE w:val="0"/>
+        <w:autoSpaceDN w:val="0"/>
+        <w:adjustRightInd w:val="0"/>
+        <w:spacing w:after="0" w:line="240" w:lineRule="auto"/>
+        <w:rPr>
+          <w:rFonts w:ascii="Courier New" w:hAnsi="Courier New" w:cs="Courier New"/>
+          <w:color w:val="000000"/>
+          <w:sz w:val="16"/>
+          <w:szCs w:val="20"/>
+          <w:highlight w:val="white"/>
+          <w:lang w:val="en-US"/>
+        </w:rPr>
+      </w:pPr>
+      <w:r>
+        <w:rPr>
+          <w:rFonts w:ascii="Courier New" w:hAnsi="Courier New" w:cs="Courier New"/>
+          <w:color w:val="000000"/>
+          <w:sz w:val="16"/>
+          <w:szCs w:val="20"/>
+          <w:highlight w:val="white"/>
+          <w:lang w:val="en-US"/>
+        </w:rPr>
+        <w:t xml:space="preserve">                        </w:t>
+      </w:r>
+      <w:proofErr w:type="gramStart"/>
+      <w:r>
+        <w:rPr>
+          <w:rFonts w:ascii="Courier New" w:hAnsi="Courier New" w:cs="Courier New"/>
+          <w:b/>
+          <w:bCs/>
+          <w:color w:val="0000FF"/>
+          <w:sz w:val="16"/>
+          <w:szCs w:val="20"/>
+          <w:highlight w:val="white"/>
+          <w:lang w:val="en-US"/>
+        </w:rPr>
+        <w:t>else</w:t>
+      </w:r>
+      <w:proofErr w:type="gramEnd"/>
+    </w:p>
+    <w:p>
+      <w:pPr>
+        <w:autoSpaceDE w:val="0"/>
+        <w:autoSpaceDN w:val="0"/>
+        <w:adjustRightInd w:val="0"/>
+        <w:spacing w:after="0" w:line="240" w:lineRule="auto"/>
+        <w:rPr>
+          <w:rFonts w:ascii="Courier New" w:hAnsi="Courier New" w:cs="Courier New"/>
+          <w:color w:val="000000"/>
+          <w:sz w:val="16"/>
+          <w:szCs w:val="20"/>
+          <w:highlight w:val="white"/>
+        </w:rPr>
+      </w:pPr>
+      <w:r>
+        <w:rPr>
+          <w:rFonts w:ascii="Courier New" w:hAnsi="Courier New" w:cs="Courier New"/>
+          <w:color w:val="000000"/>
+          <w:sz w:val="16"/>
+          <w:szCs w:val="20"/>
+          <w:highlight w:val="white"/>
+          <w:lang w:val="en-US"/>
+        </w:rPr>
+        <w:t xml:space="preserve">                        </w:t>
+      </w:r>
+      <w:r>
+        <w:rPr>
+          <w:rFonts w:ascii="Courier New" w:hAnsi="Courier New" w:cs="Courier New"/>
+          <w:b/>
+          <w:bCs/>
+          <w:color w:val="000080"/>
+          <w:sz w:val="16"/>
+          <w:szCs w:val="20"/>
+          <w:highlight w:val="white"/>
+        </w:rPr>
+        <w:t>{</w:t>
+      </w:r>
+    </w:p>
+    <w:p>
+      <w:pPr>
+        <w:autoSpaceDE w:val="0"/>
+        <w:autoSpaceDN w:val="0"/>
+        <w:adjustRightInd w:val="0"/>
+        <w:spacing w:after="0" w:line="240" w:lineRule="auto"/>
+        <w:rPr>
+          <w:rFonts w:ascii="Courier New" w:hAnsi="Courier New" w:cs="Courier New"/>
+          <w:color w:val="000000"/>
+          <w:sz w:val="16"/>
+          <w:szCs w:val="20"/>
+          <w:highlight w:val="white"/>
+        </w:rPr>
+      </w:pPr>
+      <w:r>
+        <w:rPr>
+          <w:rFonts w:ascii="Courier New" w:hAnsi="Courier New" w:cs="Courier New"/>
+          <w:color w:val="000000"/>
+          <w:sz w:val="16"/>
+          <w:szCs w:val="20"/>
+          <w:highlight w:val="white"/>
+        </w:rPr>
+        <w:t xml:space="preserve">                            y </w:t>
+      </w:r>
+      <w:r>
+        <w:rPr>
+          <w:rFonts w:ascii="Courier New" w:hAnsi="Courier New" w:cs="Courier New"/>
+          <w:b/>
+          <w:bCs/>
+          <w:color w:val="000080"/>
+          <w:sz w:val="16"/>
+          <w:szCs w:val="20"/>
+          <w:highlight w:val="white"/>
+        </w:rPr>
+        <w:t>-=</w:t>
+      </w:r>
+      <w:r>
+        <w:rPr>
+          <w:rFonts w:ascii="Courier New" w:hAnsi="Courier New" w:cs="Courier New"/>
+          <w:color w:val="000000"/>
+          <w:sz w:val="16"/>
+          <w:szCs w:val="20"/>
+          <w:highlight w:val="white"/>
+        </w:rPr>
+        <w:t xml:space="preserve"> </w:t>
+      </w:r>
+      <w:r>
+        <w:rPr>
+          <w:rFonts w:ascii="Courier New" w:hAnsi="Courier New" w:cs="Courier New"/>
+          <w:color w:val="FF8000"/>
+          <w:sz w:val="16"/>
+          <w:szCs w:val="20"/>
+          <w:highlight w:val="white"/>
+        </w:rPr>
+        <w:t>1</w:t>
+      </w:r>
+      <w:r>
+        <w:rPr>
+          <w:rFonts w:ascii="Courier New" w:hAnsi="Courier New" w:cs="Courier New"/>
+          <w:b/>
+          <w:bCs/>
+          <w:color w:val="000080"/>
+          <w:sz w:val="16"/>
+          <w:szCs w:val="20"/>
+          <w:highlight w:val="white"/>
+        </w:rPr>
+        <w:t>;</w:t>
+      </w:r>
+    </w:p>
+    <w:p>
+      <w:pPr>
+        <w:autoSpaceDE w:val="0"/>
+        <w:autoSpaceDN w:val="0"/>
+        <w:adjustRightInd w:val="0"/>
+        <w:spacing w:after="0" w:line="240" w:lineRule="auto"/>
+        <w:rPr>
+          <w:rFonts w:ascii="Courier New" w:hAnsi="Courier New" w:cs="Courier New"/>
+          <w:color w:val="000000"/>
+          <w:sz w:val="16"/>
+          <w:szCs w:val="20"/>
+          <w:highlight w:val="white"/>
+          <w:lang w:val="en-US"/>
+        </w:rPr>
+      </w:pPr>
+      <w:r>
+        <w:rPr>
+          <w:rFonts w:ascii="Courier New" w:hAnsi="Courier New" w:cs="Courier New"/>
+          <w:color w:val="000000"/>
+          <w:sz w:val="16"/>
+          <w:szCs w:val="20"/>
+          <w:highlight w:val="white"/>
+          <w:lang w:val="en-US"/>
+        </w:rPr>
+        <w:t xml:space="preserve">                        </w:t>
+      </w:r>
+      <w:r>
+        <w:rPr>
+          <w:rFonts w:ascii="Courier New" w:hAnsi="Courier New" w:cs="Courier New"/>
+          <w:b/>
+          <w:bCs/>
+          <w:color w:val="000080"/>
+          <w:sz w:val="16"/>
+          <w:szCs w:val="20"/>
+          <w:highlight w:val="white"/>
+          <w:lang w:val="en-US"/>
+        </w:rPr>
+        <w:t>}</w:t>
+      </w:r>
+    </w:p>
+    <w:p>
+      <w:pPr>
+        <w:autoSpaceDE w:val="0"/>
+        <w:autoSpaceDN w:val="0"/>
+        <w:adjustRightInd w:val="0"/>
+        <w:spacing w:after="0" w:line="240" w:lineRule="auto"/>
+        <w:rPr>
+          <w:rFonts w:ascii="Courier New" w:hAnsi="Courier New" w:cs="Courier New"/>
+          <w:color w:val="000000"/>
+          <w:sz w:val="16"/>
+          <w:szCs w:val="20"/>
+          <w:highlight w:val="white"/>
+          <w:lang w:val="en-US"/>
+        </w:rPr>
+      </w:pPr>
+      <w:r>
+        <w:rPr>
+          <w:rFonts w:ascii="Courier New" w:hAnsi="Courier New" w:cs="Courier New"/>
+          <w:color w:val="000000"/>
+          <w:sz w:val="16"/>
+          <w:szCs w:val="20"/>
+          <w:highlight w:val="white"/>
+          <w:lang w:val="en-US"/>
+        </w:rPr>
+        <w:t xml:space="preserve">                        </w:t>
+      </w:r>
+      <w:proofErr w:type="gramStart"/>
+      <w:r>
+        <w:rPr>
+          <w:rFonts w:ascii="Courier New" w:hAnsi="Courier New" w:cs="Courier New"/>
+          <w:b/>
+          <w:bCs/>
+          <w:color w:val="0000FF"/>
+          <w:sz w:val="16"/>
+          <w:szCs w:val="20"/>
+          <w:highlight w:val="white"/>
+          <w:lang w:val="en-US"/>
+        </w:rPr>
+        <w:t>break</w:t>
+      </w:r>
+      <w:proofErr w:type="gramEnd"/>
+      <w:r>
+        <w:rPr>
+          <w:rFonts w:ascii="Courier New" w:hAnsi="Courier New" w:cs="Courier New"/>
+          <w:b/>
+          <w:bCs/>
+          <w:color w:val="000080"/>
+          <w:sz w:val="16"/>
+          <w:szCs w:val="20"/>
+          <w:highlight w:val="white"/>
+          <w:lang w:val="en-US"/>
+        </w:rPr>
+        <w:t>;</w:t>
+      </w:r>
+    </w:p>
+    <w:p>
+      <w:pPr>
+        <w:autoSpaceDE w:val="0"/>
+        <w:autoSpaceDN w:val="0"/>
+        <w:adjustRightInd w:val="0"/>
+        <w:spacing w:after="0" w:line="240" w:lineRule="auto"/>
+        <w:rPr>
+          <w:rFonts w:ascii="Courier New" w:hAnsi="Courier New" w:cs="Courier New"/>
+          <w:color w:val="000000"/>
+          <w:sz w:val="16"/>
+          <w:szCs w:val="20"/>
+          <w:highlight w:val="white"/>
+          <w:lang w:val="en-US"/>
+        </w:rPr>
+      </w:pPr>
+      <w:r>
+        <w:rPr>
+          <w:rFonts w:ascii="Courier New" w:hAnsi="Courier New" w:cs="Courier New"/>
+          <w:color w:val="000000"/>
+          <w:sz w:val="16"/>
+          <w:szCs w:val="20"/>
+          <w:highlight w:val="white"/>
+          <w:lang w:val="en-US"/>
+        </w:rPr>
+        <w:t xml:space="preserve">                    </w:t>
+      </w:r>
+      <w:proofErr w:type="gramStart"/>
+      <w:r>
+        <w:rPr>
+          <w:rFonts w:ascii="Courier New" w:hAnsi="Courier New" w:cs="Courier New"/>
+          <w:b/>
+          <w:bCs/>
+          <w:color w:val="0000FF"/>
+          <w:sz w:val="16"/>
+          <w:szCs w:val="20"/>
+          <w:highlight w:val="white"/>
+          <w:lang w:val="en-US"/>
+        </w:rPr>
+        <w:t>case</w:t>
+      </w:r>
+      <w:proofErr w:type="gramEnd"/>
+      <w:r>
+        <w:rPr>
+          <w:rFonts w:ascii="Courier New" w:hAnsi="Courier New" w:cs="Courier New"/>
+          <w:color w:val="000000"/>
+          <w:sz w:val="16"/>
+          <w:szCs w:val="20"/>
+          <w:highlight w:val="white"/>
+          <w:lang w:val="en-US"/>
+        </w:rPr>
+        <w:t xml:space="preserve"> </w:t>
+      </w:r>
+      <w:r>
+        <w:rPr>
+          <w:rFonts w:ascii="Courier New" w:hAnsi="Courier New" w:cs="Courier New"/>
+          <w:color w:val="FF8000"/>
+          <w:sz w:val="16"/>
+          <w:szCs w:val="20"/>
+          <w:highlight w:val="white"/>
+          <w:lang w:val="en-US"/>
+        </w:rPr>
+        <w:t>3</w:t>
+      </w:r>
+      <w:r>
+        <w:rPr>
+          <w:rFonts w:ascii="Courier New" w:hAnsi="Courier New" w:cs="Courier New"/>
+          <w:b/>
+          <w:bCs/>
+          <w:color w:val="000080"/>
+          <w:sz w:val="16"/>
+          <w:szCs w:val="20"/>
+          <w:highlight w:val="white"/>
+          <w:lang w:val="en-US"/>
+        </w:rPr>
+        <w:t>:</w:t>
+      </w:r>
+    </w:p>
+    <w:p>
+      <w:pPr>
+        <w:autoSpaceDE w:val="0"/>
+        <w:autoSpaceDN w:val="0"/>
+        <w:adjustRightInd w:val="0"/>
+        <w:spacing w:after="0" w:line="240" w:lineRule="auto"/>
+        <w:rPr>
+          <w:rFonts w:ascii="Courier New" w:hAnsi="Courier New" w:cs="Courier New"/>
+          <w:color w:val="000000"/>
+          <w:sz w:val="16"/>
+          <w:szCs w:val="20"/>
+          <w:highlight w:val="white"/>
+          <w:lang w:val="en-US"/>
+        </w:rPr>
+      </w:pPr>
+      <w:r>
+        <w:rPr>
+          <w:rFonts w:ascii="Courier New" w:hAnsi="Courier New" w:cs="Courier New"/>
+          <w:color w:val="000000"/>
+          <w:sz w:val="16"/>
+          <w:szCs w:val="20"/>
+          <w:highlight w:val="white"/>
+          <w:lang w:val="en-US"/>
+        </w:rPr>
+        <w:t xml:space="preserve">                        </w:t>
+      </w:r>
+      <w:proofErr w:type="gramStart"/>
+      <w:r>
+        <w:rPr>
+          <w:rFonts w:ascii="Courier New" w:hAnsi="Courier New" w:cs="Courier New"/>
+          <w:b/>
+          <w:bCs/>
+          <w:color w:val="0000FF"/>
+          <w:sz w:val="16"/>
+          <w:szCs w:val="20"/>
+          <w:highlight w:val="white"/>
+          <w:lang w:val="en-US"/>
+        </w:rPr>
+        <w:t>if</w:t>
+      </w:r>
+      <w:proofErr w:type="gramEnd"/>
+      <w:r>
+        <w:rPr>
+          <w:rFonts w:ascii="Courier New" w:hAnsi="Courier New" w:cs="Courier New"/>
+          <w:color w:val="000000"/>
+          <w:sz w:val="16"/>
+          <w:szCs w:val="20"/>
+          <w:highlight w:val="white"/>
+          <w:lang w:val="en-US"/>
+        </w:rPr>
+        <w:t xml:space="preserve"> </w:t>
+      </w:r>
+      <w:r>
+        <w:rPr>
+          <w:rFonts w:ascii="Courier New" w:hAnsi="Courier New" w:cs="Courier New"/>
+          <w:b/>
+          <w:bCs/>
+          <w:color w:val="000080"/>
+          <w:sz w:val="16"/>
+          <w:szCs w:val="20"/>
+          <w:highlight w:val="white"/>
+          <w:lang w:val="en-US"/>
+        </w:rPr>
+        <w:t>(</w:t>
+      </w:r>
+      <w:r>
+        <w:rPr>
+          <w:rFonts w:ascii="Courier New" w:hAnsi="Courier New" w:cs="Courier New"/>
+          <w:color w:val="000000"/>
+          <w:sz w:val="16"/>
+          <w:szCs w:val="20"/>
+          <w:highlight w:val="white"/>
+          <w:lang w:val="en-US"/>
+        </w:rPr>
+        <w:t>a</w:t>
+      </w:r>
+      <w:r>
+        <w:rPr>
+          <w:rFonts w:ascii="Courier New" w:hAnsi="Courier New" w:cs="Courier New"/>
+          <w:b/>
+          <w:bCs/>
+          <w:color w:val="000080"/>
+          <w:sz w:val="16"/>
+          <w:szCs w:val="20"/>
+          <w:highlight w:val="white"/>
+          <w:lang w:val="en-US"/>
+        </w:rPr>
+        <w:t>[</w:t>
+      </w:r>
+      <w:r>
+        <w:rPr>
+          <w:rFonts w:ascii="Courier New" w:hAnsi="Courier New" w:cs="Courier New"/>
+          <w:color w:val="000000"/>
+          <w:sz w:val="16"/>
+          <w:szCs w:val="20"/>
+          <w:highlight w:val="white"/>
+          <w:lang w:val="en-US"/>
+        </w:rPr>
+        <w:t xml:space="preserve">x </w:t>
+      </w:r>
+      <w:r>
+        <w:rPr>
+          <w:rFonts w:ascii="Courier New" w:hAnsi="Courier New" w:cs="Courier New"/>
+          <w:b/>
+          <w:bCs/>
+          <w:color w:val="000080"/>
+          <w:sz w:val="16"/>
+          <w:szCs w:val="20"/>
+          <w:highlight w:val="white"/>
+          <w:lang w:val="en-US"/>
+        </w:rPr>
+        <w:t>-</w:t>
+      </w:r>
+      <w:r>
+        <w:rPr>
+          <w:rFonts w:ascii="Courier New" w:hAnsi="Courier New" w:cs="Courier New"/>
+          <w:color w:val="000000"/>
+          <w:sz w:val="16"/>
+          <w:szCs w:val="20"/>
+          <w:highlight w:val="white"/>
+          <w:lang w:val="en-US"/>
+        </w:rPr>
+        <w:t xml:space="preserve"> </w:t>
+      </w:r>
+      <w:r>
+        <w:rPr>
+          <w:rFonts w:ascii="Courier New" w:hAnsi="Courier New" w:cs="Courier New"/>
+          <w:color w:val="FF8000"/>
+          <w:sz w:val="16"/>
+          <w:szCs w:val="20"/>
+          <w:highlight w:val="white"/>
+          <w:lang w:val="en-US"/>
+        </w:rPr>
+        <w:t>1</w:t>
+      </w:r>
+      <w:r>
+        <w:rPr>
+          <w:rFonts w:ascii="Courier New" w:hAnsi="Courier New" w:cs="Courier New"/>
+          <w:b/>
+          <w:bCs/>
+          <w:color w:val="000080"/>
+          <w:sz w:val="16"/>
+          <w:szCs w:val="20"/>
+          <w:highlight w:val="white"/>
+          <w:lang w:val="en-US"/>
+        </w:rPr>
+        <w:t>,</w:t>
+      </w:r>
+      <w:r>
+        <w:rPr>
+          <w:rFonts w:ascii="Courier New" w:hAnsi="Courier New" w:cs="Courier New"/>
+          <w:color w:val="000000"/>
+          <w:sz w:val="16"/>
+          <w:szCs w:val="20"/>
+          <w:highlight w:val="white"/>
+          <w:lang w:val="en-US"/>
+        </w:rPr>
+        <w:t xml:space="preserve"> y</w:t>
+      </w:r>
+      <w:r>
+        <w:rPr>
+          <w:rFonts w:ascii="Courier New" w:hAnsi="Courier New" w:cs="Courier New"/>
+          <w:b/>
+          <w:bCs/>
+          <w:color w:val="000080"/>
+          <w:sz w:val="16"/>
+          <w:szCs w:val="20"/>
+          <w:highlight w:val="white"/>
+          <w:lang w:val="en-US"/>
+        </w:rPr>
+        <w:t>]</w:t>
+      </w:r>
+      <w:r>
+        <w:rPr>
+          <w:rFonts w:ascii="Courier New" w:hAnsi="Courier New" w:cs="Courier New"/>
+          <w:color w:val="000000"/>
+          <w:sz w:val="16"/>
+          <w:szCs w:val="20"/>
+          <w:highlight w:val="white"/>
+          <w:lang w:val="en-US"/>
+        </w:rPr>
+        <w:t xml:space="preserve"> </w:t>
+      </w:r>
+      <w:r>
+        <w:rPr>
+          <w:rFonts w:ascii="Courier New" w:hAnsi="Courier New" w:cs="Courier New"/>
+          <w:b/>
+          <w:bCs/>
+          <w:color w:val="000080"/>
+          <w:sz w:val="16"/>
+          <w:szCs w:val="20"/>
+          <w:highlight w:val="white"/>
+          <w:lang w:val="en-US"/>
+        </w:rPr>
+        <w:t>!=</w:t>
+      </w:r>
+      <w:r>
+        <w:rPr>
+          <w:rFonts w:ascii="Courier New" w:hAnsi="Courier New" w:cs="Courier New"/>
+          <w:color w:val="000000"/>
+          <w:sz w:val="16"/>
+          <w:szCs w:val="20"/>
+          <w:highlight w:val="white"/>
+          <w:lang w:val="en-US"/>
+        </w:rPr>
+        <w:t xml:space="preserve"> </w:t>
+      </w:r>
+      <w:r>
+        <w:rPr>
+          <w:rFonts w:ascii="Courier New" w:hAnsi="Courier New" w:cs="Courier New"/>
+          <w:color w:val="FF8000"/>
+          <w:sz w:val="16"/>
+          <w:szCs w:val="20"/>
+          <w:highlight w:val="white"/>
+          <w:lang w:val="en-US"/>
+        </w:rPr>
         <w:t>0</w:t>
       </w:r>
       <w:r>
@@ -7838,6 +7769,147 @@
           <w:highlight w:val="white"/>
           <w:lang w:val="en-US"/>
         </w:rPr>
+        <w:t>)</w:t>
+      </w:r>
+    </w:p>
+    <w:p>
+      <w:pPr>
+        <w:autoSpaceDE w:val="0"/>
+        <w:autoSpaceDN w:val="0"/>
+        <w:adjustRightInd w:val="0"/>
+        <w:spacing w:after="0" w:line="240" w:lineRule="auto"/>
+        <w:rPr>
+          <w:rFonts w:ascii="Courier New" w:hAnsi="Courier New" w:cs="Courier New"/>
+          <w:color w:val="000000"/>
+          <w:sz w:val="16"/>
+          <w:szCs w:val="20"/>
+          <w:highlight w:val="white"/>
+          <w:lang w:val="en-US"/>
+        </w:rPr>
+      </w:pPr>
+      <w:r>
+        <w:rPr>
+          <w:rFonts w:ascii="Courier New" w:hAnsi="Courier New" w:cs="Courier New"/>
+          <w:color w:val="000000"/>
+          <w:sz w:val="16"/>
+          <w:szCs w:val="20"/>
+          <w:highlight w:val="white"/>
+          <w:lang w:val="en-US"/>
+        </w:rPr>
+        <w:t xml:space="preserve">                        </w:t>
+      </w:r>
+      <w:r>
+        <w:rPr>
+          <w:rFonts w:ascii="Courier New" w:hAnsi="Courier New" w:cs="Courier New"/>
+          <w:b/>
+          <w:bCs/>
+          <w:color w:val="000080"/>
+          <w:sz w:val="16"/>
+          <w:szCs w:val="20"/>
+          <w:highlight w:val="white"/>
+          <w:lang w:val="en-US"/>
+        </w:rPr>
+        <w:t>{</w:t>
+      </w:r>
+    </w:p>
+    <w:p>
+      <w:pPr>
+        <w:autoSpaceDE w:val="0"/>
+        <w:autoSpaceDN w:val="0"/>
+        <w:adjustRightInd w:val="0"/>
+        <w:spacing w:after="0" w:line="240" w:lineRule="auto"/>
+        <w:rPr>
+          <w:rFonts w:ascii="Courier New" w:hAnsi="Courier New" w:cs="Courier New"/>
+          <w:color w:val="000000"/>
+          <w:sz w:val="16"/>
+          <w:szCs w:val="20"/>
+          <w:highlight w:val="white"/>
+          <w:lang w:val="en-US"/>
+        </w:rPr>
+      </w:pPr>
+      <w:r>
+        <w:rPr>
+          <w:rFonts w:ascii="Courier New" w:hAnsi="Courier New" w:cs="Courier New"/>
+          <w:color w:val="000000"/>
+          <w:sz w:val="16"/>
+          <w:szCs w:val="20"/>
+          <w:highlight w:val="white"/>
+          <w:lang w:val="en-US"/>
+        </w:rPr>
+        <w:t xml:space="preserve">                            </w:t>
+      </w:r>
+      <w:proofErr w:type="spellStart"/>
+      <w:proofErr w:type="gramStart"/>
+      <w:r>
+        <w:rPr>
+          <w:rFonts w:ascii="Courier New" w:hAnsi="Courier New" w:cs="Courier New"/>
+          <w:color w:val="000000"/>
+          <w:sz w:val="16"/>
+          <w:szCs w:val="20"/>
+          <w:highlight w:val="white"/>
+          <w:lang w:val="en-US"/>
+        </w:rPr>
+        <w:t>dir</w:t>
+      </w:r>
+      <w:proofErr w:type="spellEnd"/>
+      <w:proofErr w:type="gramEnd"/>
+      <w:r>
+        <w:rPr>
+          <w:rFonts w:ascii="Courier New" w:hAnsi="Courier New" w:cs="Courier New"/>
+          <w:color w:val="000000"/>
+          <w:sz w:val="16"/>
+          <w:szCs w:val="20"/>
+          <w:highlight w:val="white"/>
+          <w:lang w:val="en-US"/>
+        </w:rPr>
+        <w:t xml:space="preserve"> </w:t>
+      </w:r>
+      <w:r>
+        <w:rPr>
+          <w:rFonts w:ascii="Courier New" w:hAnsi="Courier New" w:cs="Courier New"/>
+          <w:b/>
+          <w:bCs/>
+          <w:color w:val="000080"/>
+          <w:sz w:val="16"/>
+          <w:szCs w:val="20"/>
+          <w:highlight w:val="white"/>
+          <w:lang w:val="en-US"/>
+        </w:rPr>
+        <w:t>=</w:t>
+      </w:r>
+      <w:r>
+        <w:rPr>
+          <w:rFonts w:ascii="Courier New" w:hAnsi="Courier New" w:cs="Courier New"/>
+          <w:color w:val="000000"/>
+          <w:sz w:val="16"/>
+          <w:szCs w:val="20"/>
+          <w:highlight w:val="white"/>
+          <w:lang w:val="en-US"/>
+        </w:rPr>
+        <w:t xml:space="preserve"> </w:t>
+      </w:r>
+      <w:r>
+        <w:rPr>
+          <w:rFonts w:ascii="Courier New" w:hAnsi="Courier New" w:cs="Courier New"/>
+          <w:color w:val="FF8000"/>
+          <w:sz w:val="16"/>
+          <w:szCs w:val="20"/>
+          <w:highlight w:val="white"/>
+          <w:lang w:val="en-US"/>
+        </w:rPr>
+        <w:t>0</w:t>
+      </w:r>
+      <w:r>
+        <w:rPr>
+          <w:rFonts w:ascii="Courier New" w:hAnsi="Courier New" w:cs="Courier New"/>
+          <w:b/>
+          <w:bCs/>
+          <w:color w:val="000080"/>
+          <w:sz w:val="16"/>
+          <w:szCs w:val="20"/>
+          <w:highlight w:val="white"/>
+          <w:lang w:val="en-US"/>
+        </w:rPr>
         <w:t>;</w:t>
       </w:r>
     </w:p>
@@ -8869,6 +8941,7 @@
           <w:sz w:val="16"/>
           <w:szCs w:val="20"/>
           <w:highlight w:val="white"/>
+          <w:lang w:val="en-US"/>
         </w:rPr>
       </w:pPr>
       <w:r>
@@ -8891,6 +8964,7 @@
           <w:sz w:val="16"/>
           <w:szCs w:val="20"/>
           <w:highlight w:val="white"/>
+          <w:lang w:val="en-US"/>
         </w:rPr>
         <w:t>{</w:t>
       </w:r>
@@ -13947,6 +14021,7 @@
   <w:style w:type="character" w:default="1" w:styleId="a0">
     <w:name w:val="Default Paragraph Font"/>
     <w:uiPriority w:val="1"/>
+    <w:semiHidden/>
     <w:unhideWhenUsed/>
   </w:style>
   <w:style w:type="table" w:default="1" w:styleId="a1">

</xml_diff>